<commit_message>
[fix] Planning and Progress actualizado
</commit_message>
<xml_diff>
--- a/reports/Deliverable 4/Group/Planning And Progress Report - Group.docx
+++ b/reports/Deliverable 4/Group/Planning And Progress Report - Group.docx
@@ -873,7 +873,6 @@
           <w:b/>
           <w:bCs/>
         </w:rPr>
-        <w:lastRenderedPageBreak/>
         <w:t>Historial de versiones</w:t>
       </w:r>
     </w:p>
@@ -2610,7 +2609,6 @@
           <w:b/>
           <w:szCs w:val="24"/>
         </w:rPr>
-        <w:lastRenderedPageBreak/>
         <w:t>Resumen ejecutivo</w:t>
       </w:r>
       <w:bookmarkEnd w:id="0"/>
@@ -2685,7 +2683,6 @@
           <w:b/>
           <w:szCs w:val="24"/>
         </w:rPr>
-        <w:lastRenderedPageBreak/>
         <w:t>Contenido</w:t>
       </w:r>
       <w:bookmarkEnd w:id="2"/>
@@ -2836,10 +2833,7 @@
         <w:t xml:space="preserve"> (Desarrollador, tester, analista)</w:t>
       </w:r>
       <w:r>
-        <w:t xml:space="preserve"> y </w:t>
-      </w:r>
-      <w:r>
-        <w:t>Álvaro Chico</w:t>
+        <w:t xml:space="preserve"> y Álvaro Chico</w:t>
       </w:r>
       <w:r>
         <w:t xml:space="preserve"> (Desarrollador, tester).</w:t>
@@ -2906,13 +2900,19 @@
         <w:t xml:space="preserve"> </w:t>
       </w:r>
       <w:r>
-        <w:t>2</w:t>
+        <w:t>4</w:t>
       </w:r>
       <w:r>
         <w:t>h</w:t>
       </w:r>
       <w:r>
-        <w:t xml:space="preserve"> 20 min</w:t>
+        <w:t xml:space="preserve"> </w:t>
+      </w:r>
+      <w:r>
+        <w:t>3</w:t>
+      </w:r>
+      <w:r>
+        <w:t>0 min</w:t>
       </w:r>
       <w:r>
         <w:t>.</w:t>
@@ -2947,7 +2947,7 @@
         <w:t xml:space="preserve"> </w:t>
       </w:r>
       <w:r>
-        <w:t>2</w:t>
+        <w:t>4</w:t>
       </w:r>
       <w:r>
         <w:t>h</w:t>
@@ -2956,7 +2956,10 @@
         <w:t xml:space="preserve"> </w:t>
       </w:r>
       <w:r>
-        <w:t>20 min</w:t>
+        <w:t>3</w:t>
+      </w:r>
+      <w:r>
+        <w:t>0 min</w:t>
       </w:r>
       <w:r>
         <w:t>.</w:t>
@@ -3231,7 +3234,6 @@
           <w:b/>
           <w:bCs/>
         </w:rPr>
-        <w:lastRenderedPageBreak/>
         <w:t>Tarea</w:t>
       </w:r>
       <w:r>
@@ -3758,10 +3760,7 @@
         <w:t xml:space="preserve"> </w:t>
       </w:r>
       <w:r>
-        <w:t>Task G-</w:t>
-      </w:r>
-      <w:r>
-        <w:t>13/T</w:t>
+        <w:t>Task G-13/T</w:t>
       </w:r>
     </w:p>
     <w:p>
@@ -3792,10 +3791,7 @@
         <w:t xml:space="preserve"> </w:t>
       </w:r>
       <w:r>
-        <w:t>Revisar la tarea Task G-13</w:t>
-      </w:r>
-      <w:r>
-        <w:t>.</w:t>
+        <w:t>Revisar la tarea Task G-13.</w:t>
       </w:r>
     </w:p>
     <w:p>
@@ -3839,10 +3835,7 @@
         <w:t>)</w:t>
       </w:r>
       <w:r>
-        <w:t xml:space="preserve"> y </w:t>
-      </w:r>
-      <w:r>
-        <w:t>Daniel del Castillo</w:t>
+        <w:t xml:space="preserve"> y Daniel del Castillo</w:t>
       </w:r>
       <w:r>
         <w:t xml:space="preserve"> (Desarrollador, tester).</w:t>
@@ -3877,10 +3870,7 @@
         <w:t xml:space="preserve"> </w:t>
       </w:r>
       <w:r>
-        <w:t>Tester</w:t>
-      </w:r>
-      <w:r>
-        <w:t>.</w:t>
+        <w:t>Tester.</w:t>
       </w:r>
     </w:p>
     <w:p>
@@ -3973,7 +3963,6 @@
           <w:b/>
           <w:bCs/>
         </w:rPr>
-        <w:lastRenderedPageBreak/>
         <w:t>Tarea</w:t>
       </w:r>
       <w:r>
@@ -4026,13 +4015,7 @@
         <w:t xml:space="preserve"> </w:t>
       </w:r>
       <w:r>
-        <w:t>Task G-1</w:t>
-      </w:r>
-      <w:r>
-        <w:t>4</w:t>
-      </w:r>
-      <w:r>
-        <w:t>/T</w:t>
+        <w:t>Task G-14/T</w:t>
       </w:r>
     </w:p>
     <w:p>
@@ -4063,10 +4046,7 @@
         <w:t xml:space="preserve"> </w:t>
       </w:r>
       <w:r>
-        <w:t>Revisar la tarea Task G-14</w:t>
-      </w:r>
-      <w:r>
-        <w:t>.</w:t>
+        <w:t>Revisar la tarea Task G-14.</w:t>
       </w:r>
     </w:p>
     <w:p>
@@ -4136,10 +4116,7 @@
         <w:t xml:space="preserve"> </w:t>
       </w:r>
       <w:r>
-        <w:t>Tester</w:t>
-      </w:r>
-      <w:r>
-        <w:t>.</w:t>
+        <w:t>Tester.</w:t>
       </w:r>
     </w:p>
     <w:p>
@@ -4164,13 +4141,7 @@
         <w:t>Tiempo previsto:</w:t>
       </w:r>
       <w:r>
-        <w:t xml:space="preserve"> </w:t>
-      </w:r>
-      <w:r>
-        <w:t>15</w:t>
-      </w:r>
-      <w:r>
-        <w:t>’.</w:t>
+        <w:t xml:space="preserve"> 15’.</w:t>
       </w:r>
     </w:p>
     <w:p>
@@ -4197,10 +4168,7 @@
         <w:t xml:space="preserve"> </w:t>
       </w:r>
       <w:r>
-        <w:t>15</w:t>
-      </w:r>
-      <w:r>
-        <w:t>’</w:t>
+        <w:t>15’</w:t>
       </w:r>
     </w:p>
     <w:p>
@@ -4267,13 +4235,7 @@
         <w:t xml:space="preserve"> </w:t>
       </w:r>
       <w:r>
-        <w:t>Task G-</w:t>
-      </w:r>
-      <w:r>
-        <w:t>38</w:t>
-      </w:r>
-      <w:r>
-        <w:t>/T</w:t>
+        <w:t>Task G-38/T</w:t>
       </w:r>
     </w:p>
     <w:p>
@@ -4304,10 +4266,7 @@
         <w:t xml:space="preserve"> </w:t>
       </w:r>
       <w:r>
-        <w:t>Revisar la tarea Task G-38</w:t>
-      </w:r>
-      <w:r>
-        <w:t>.</w:t>
+        <w:t>Revisar la tarea Task G-38.</w:t>
       </w:r>
     </w:p>
     <w:p>
@@ -4374,10 +4333,7 @@
         <w:t xml:space="preserve"> </w:t>
       </w:r>
       <w:r>
-        <w:t>Tester</w:t>
-      </w:r>
-      <w:r>
-        <w:t>.</w:t>
+        <w:t>Tester.</w:t>
       </w:r>
     </w:p>
     <w:p>
@@ -4402,13 +4358,7 @@
         <w:t>Tiempo previsto:</w:t>
       </w:r>
       <w:r>
-        <w:t xml:space="preserve"> </w:t>
-      </w:r>
-      <w:r>
-        <w:t>1</w:t>
-      </w:r>
-      <w:r>
-        <w:t>0’.</w:t>
+        <w:t xml:space="preserve"> 10’.</w:t>
       </w:r>
     </w:p>
     <w:p>
@@ -4435,10 +4385,7 @@
         <w:t xml:space="preserve"> </w:t>
       </w:r>
       <w:r>
-        <w:t>1</w:t>
-      </w:r>
-      <w:r>
-        <w:t>0’</w:t>
+        <w:t>10’</w:t>
       </w:r>
     </w:p>
     <w:p>
@@ -4505,13 +4452,7 @@
         <w:t xml:space="preserve"> </w:t>
       </w:r>
       <w:r>
-        <w:t>Task G-</w:t>
-      </w:r>
-      <w:r>
-        <w:t>39</w:t>
-      </w:r>
-      <w:r>
-        <w:t>/T</w:t>
+        <w:t>Task G-39/T</w:t>
       </w:r>
     </w:p>
     <w:p>
@@ -4542,13 +4483,7 @@
         <w:t xml:space="preserve"> </w:t>
       </w:r>
       <w:r>
-        <w:t>Revisar la tarea Task G-3</w:t>
-      </w:r>
-      <w:r>
-        <w:t>9</w:t>
-      </w:r>
-      <w:r>
-        <w:t>.</w:t>
+        <w:t>Revisar la tarea Task G-39.</w:t>
       </w:r>
     </w:p>
     <w:p>
@@ -4615,10 +4550,7 @@
         <w:t xml:space="preserve"> </w:t>
       </w:r>
       <w:r>
-        <w:t>Tester</w:t>
-      </w:r>
-      <w:r>
-        <w:t>.</w:t>
+        <w:t>Tester.</w:t>
       </w:r>
     </w:p>
     <w:p>
@@ -4643,13 +4575,7 @@
         <w:t>Tiempo previsto:</w:t>
       </w:r>
       <w:r>
-        <w:t xml:space="preserve"> </w:t>
-      </w:r>
-      <w:r>
-        <w:t>1</w:t>
-      </w:r>
-      <w:r>
-        <w:t>0’.</w:t>
+        <w:t xml:space="preserve"> 10’.</w:t>
       </w:r>
     </w:p>
     <w:p>
@@ -4676,10 +4602,7 @@
         <w:t xml:space="preserve"> </w:t>
       </w:r>
       <w:r>
-        <w:t>1</w:t>
-      </w:r>
-      <w:r>
-        <w:t>0’</w:t>
+        <w:t>10’</w:t>
       </w:r>
     </w:p>
     <w:p/>
@@ -4859,7 +4782,7 @@
               <w:jc w:val="right"/>
             </w:pPr>
             <w:r>
-              <w:t>2</w:t>
+              <w:t>4</w:t>
             </w:r>
             <w:r>
               <w:t>h</w:t>
@@ -4883,7 +4806,10 @@
               <w:jc w:val="right"/>
             </w:pPr>
             <w:r>
-              <w:t>50</w:t>
+              <w:t>9</w:t>
+            </w:r>
+            <w:r>
+              <w:t>0</w:t>
             </w:r>
             <w:r>
               <w:t xml:space="preserve"> €</w:t>
@@ -4983,7 +4909,10 @@
               <w:jc w:val="right"/>
             </w:pPr>
             <w:r>
-              <w:t>53</w:t>
+              <w:t>9</w:t>
+            </w:r>
+            <w:r>
+              <w:t>3</w:t>
             </w:r>
             <w:r>
               <w:t>,33 €</w:t>
@@ -5715,7 +5644,10 @@
               <w:jc w:val="right"/>
             </w:pPr>
             <w:r>
-              <w:t xml:space="preserve">2h 30min   </w:t>
+              <w:t>4</w:t>
+            </w:r>
+            <w:r>
+              <w:t xml:space="preserve">h 30min   </w:t>
             </w:r>
           </w:p>
         </w:tc>
@@ -5730,7 +5662,10 @@
               <w:jc w:val="right"/>
             </w:pPr>
             <w:r>
-              <w:t>50 €</w:t>
+              <w:t>9</w:t>
+            </w:r>
+            <w:r>
+              <w:t>0 €</w:t>
             </w:r>
           </w:p>
         </w:tc>
@@ -5762,13 +5697,7 @@
               <w:jc w:val="right"/>
             </w:pPr>
             <w:r>
-              <w:t>1</w:t>
-            </w:r>
-            <w:r>
-              <w:t>5</w:t>
-            </w:r>
-            <w:r>
-              <w:t>’</w:t>
+              <w:t>15’</w:t>
             </w:r>
           </w:p>
         </w:tc>
@@ -5783,10 +5712,7 @@
               <w:jc w:val="right"/>
             </w:pPr>
             <w:r>
-              <w:t>5</w:t>
-            </w:r>
-            <w:r>
-              <w:t xml:space="preserve"> €</w:t>
+              <w:t>5 €</w:t>
             </w:r>
           </w:p>
         </w:tc>
@@ -5830,7 +5756,10 @@
               <w:jc w:val="right"/>
             </w:pPr>
             <w:r>
-              <w:t>55</w:t>
+              <w:t>9</w:t>
+            </w:r>
+            <w:r>
+              <w:t>5</w:t>
             </w:r>
             <w:r>
               <w:t xml:space="preserve"> €</w:t>
@@ -5995,13 +5924,7 @@
               <w:jc w:val="right"/>
             </w:pPr>
             <w:r>
-              <w:t>1</w:t>
-            </w:r>
-            <w:r>
-              <w:t>1</w:t>
-            </w:r>
-            <w:r>
-              <w:t xml:space="preserve">h   </w:t>
+              <w:t xml:space="preserve">1h   </w:t>
             </w:r>
           </w:p>
         </w:tc>
@@ -6258,10 +6181,7 @@
               <w:jc w:val="right"/>
             </w:pPr>
             <w:r>
-              <w:t>Jaime Linares Barrera</w:t>
-            </w:r>
-            <w:r>
-              <w:t xml:space="preserve"> </w:t>
+              <w:t xml:space="preserve">Jaime Linares Barrera </w:t>
             </w:r>
           </w:p>
         </w:tc>
@@ -6276,7 +6196,10 @@
               <w:jc w:val="right"/>
             </w:pPr>
             <w:r>
-              <w:t>55</w:t>
+              <w:t>9</w:t>
+            </w:r>
+            <w:r>
+              <w:t>5</w:t>
             </w:r>
             <w:r>
               <w:t xml:space="preserve"> €</w:t>
@@ -6376,7 +6299,10 @@
               <w:jc w:val="right"/>
             </w:pPr>
             <w:r>
-              <w:t>53,33</w:t>
+              <w:t>9</w:t>
+            </w:r>
+            <w:r>
+              <w:t>3,33</w:t>
             </w:r>
             <w:r>
               <w:t xml:space="preserve"> €</w:t>
@@ -6520,7 +6446,7 @@
               <w:jc w:val="right"/>
             </w:pPr>
             <w:r>
-              <w:t>176,66</w:t>
+              <w:t>256,66</w:t>
             </w:r>
             <w:r>
               <w:t>€</w:t>
@@ -6564,7 +6490,7 @@
               <w:jc w:val="right"/>
             </w:pPr>
             <w:r>
-              <w:t>58,89</w:t>
+              <w:t>85,55</w:t>
             </w:r>
             <w:r>
               <w:t xml:space="preserve"> €</w:t>
@@ -6597,7 +6523,6 @@
           <w:sz w:val="22"/>
           <w:szCs w:val="28"/>
         </w:rPr>
-        <w:lastRenderedPageBreak/>
         <w:t>Listado de registros.</w:t>
       </w:r>
       <w:bookmarkEnd w:id="6"/>
@@ -7463,7 +7388,6 @@
           <w:sz w:val="22"/>
           <w:szCs w:val="28"/>
         </w:rPr>
-        <w:lastRenderedPageBreak/>
         <w:t>Coste Real</w:t>
       </w:r>
       <w:bookmarkEnd w:id="10"/>
@@ -7623,7 +7547,10 @@
               <w:jc w:val="right"/>
             </w:pPr>
             <w:r>
-              <w:t xml:space="preserve">2h 30min   </w:t>
+              <w:t>4</w:t>
+            </w:r>
+            <w:r>
+              <w:t xml:space="preserve">h 30min   </w:t>
             </w:r>
           </w:p>
         </w:tc>
@@ -7638,7 +7565,10 @@
               <w:jc w:val="right"/>
             </w:pPr>
             <w:r>
-              <w:t>50 €</w:t>
+              <w:t>9</w:t>
+            </w:r>
+            <w:r>
+              <w:t>0 €</w:t>
             </w:r>
           </w:p>
         </w:tc>
@@ -7729,7 +7659,10 @@
               <w:jc w:val="right"/>
             </w:pPr>
             <w:r>
-              <w:t>53,33 €</w:t>
+              <w:t>9</w:t>
+            </w:r>
+            <w:r>
+              <w:t>3,33 €</w:t>
             </w:r>
           </w:p>
         </w:tc>
@@ -8420,7 +8353,10 @@
               <w:jc w:val="right"/>
             </w:pPr>
             <w:r>
-              <w:t xml:space="preserve">2h 30min   </w:t>
+              <w:t>4</w:t>
+            </w:r>
+            <w:r>
+              <w:t xml:space="preserve">h 30min   </w:t>
             </w:r>
           </w:p>
         </w:tc>
@@ -8435,7 +8371,10 @@
               <w:jc w:val="right"/>
             </w:pPr>
             <w:r>
-              <w:t>50 €</w:t>
+              <w:t>9</w:t>
+            </w:r>
+            <w:r>
+              <w:t>0 €</w:t>
             </w:r>
           </w:p>
         </w:tc>
@@ -8526,7 +8465,10 @@
               <w:jc w:val="right"/>
             </w:pPr>
             <w:r>
-              <w:t>55 €</w:t>
+              <w:t>9</w:t>
+            </w:r>
+            <w:r>
+              <w:t>5 €</w:t>
             </w:r>
           </w:p>
         </w:tc>
@@ -8688,7 +8630,7 @@
               <w:jc w:val="right"/>
             </w:pPr>
             <w:r>
-              <w:t xml:space="preserve">11h   </w:t>
+              <w:t xml:space="preserve">1h   </w:t>
             </w:r>
           </w:p>
         </w:tc>
@@ -8961,7 +8903,10 @@
               <w:jc w:val="right"/>
             </w:pPr>
             <w:r>
-              <w:t>55 €</w:t>
+              <w:t>9</w:t>
+            </w:r>
+            <w:r>
+              <w:t>5 €</w:t>
             </w:r>
           </w:p>
         </w:tc>
@@ -9055,7 +9000,10 @@
               <w:jc w:val="right"/>
             </w:pPr>
             <w:r>
-              <w:t>53,33 €</w:t>
+              <w:t>9</w:t>
+            </w:r>
+            <w:r>
+              <w:t>3,33 €</w:t>
             </w:r>
           </w:p>
         </w:tc>
@@ -9190,7 +9138,10 @@
               <w:jc w:val="right"/>
             </w:pPr>
             <w:r>
-              <w:t>176,66€</w:t>
+              <w:t>256,66</w:t>
+            </w:r>
+            <w:r>
+              <w:t>€</w:t>
             </w:r>
           </w:p>
         </w:tc>
@@ -9231,7 +9182,10 @@
               <w:jc w:val="right"/>
             </w:pPr>
             <w:r>
-              <w:t>58,89 €</w:t>
+              <w:t>85,55</w:t>
+            </w:r>
+            <w:r>
+              <w:t xml:space="preserve"> €</w:t>
             </w:r>
           </w:p>
         </w:tc>
@@ -9543,6 +9497,7 @@
           <w:docPartUnique/>
         </w:docPartObj>
       </w:sdtPr>
+      <w:sdtEndPr/>
       <w:sdtContent>
         <w:r>
           <w:rPr>

</xml_diff>